<commit_message>
big push on findings, something wrong with "hours" check this
</commit_message>
<xml_diff>
--- a/gender difference paper/gender-paper.docx
+++ b/gender difference paper/gender-paper.docx
@@ -1626,7 +1626,7 @@
         <w:t xml:space="preserve"> </w:t>
       </w:r>
       <w:r>
-        <w:t xml:space="preserve">The literature above noted that russian wages tend to change quickly over time.</w:t>
+        <w:t xml:space="preserve">The literature above notes that russian wages tend to change quickly over time.</w:t>
       </w:r>
       <w:r>
         <w:t xml:space="preserve"> </w:t>
@@ -1644,13 +1644,13 @@
         <w:t xml:space="preserve"> </w:t>
       </w:r>
       <w:r>
-        <w:t xml:space="preserve">Beyond this, authors mention the importance of human capital and experience; while we cannot measure a respondents full labour market experience directly, we can capture some of this effect usng a respondents age and age squared (IXAGE).</w:t>
-      </w:r>
-      <w:r>
-        <w:t xml:space="preserve"> </w:t>
-      </w:r>
-      <w:r>
-        <w:t xml:space="preserve">Further, we note the importance of tenure, or the level of internal labour market experience reported by respondents.</w:t>
+        <w:t xml:space="preserve">Beyond this, authors mention the importance of human capital and experience; while we cannot measure a respondents full labour market experience directly, we can capture some of this effect using a respondent’s age and age squared (IXAGE).</w:t>
+      </w:r>
+      <w:r>
+        <w:t xml:space="preserve"> </w:t>
+      </w:r>
+      <w:r>
+        <w:t xml:space="preserve">Further, we note the importance of tenure as a measure of firm specific human capital, or the level of internal labour market experience reported by respondents.</w:t>
       </w:r>
       <w:r>
         <w:t xml:space="preserve"> </w:t>
@@ -1658,6 +1658,78 @@
       <w:r>
         <w:t xml:space="preserve">We capture this measure using the year the respondent started with their current employer (IXJBSYR), and the current survey year.</w:t>
       </w:r>
+      <w:r>
+        <w:t xml:space="preserve"> </w:t>
+      </w:r>
+      <w:r>
+        <w:t xml:space="preserve">We also want to capture</w:t>
+      </w:r>
+      <w:r>
+        <w:t xml:space="preserve"> </w:t>
+      </w:r>
+      <w:r>
+        <w:t xml:space="preserve">“</w:t>
+      </w:r>
+      <w:r>
+        <w:t xml:space="preserve">pure</w:t>
+      </w:r>
+      <w:r>
+        <w:t xml:space="preserve">”</w:t>
+      </w:r>
+      <w:r>
+        <w:t xml:space="preserve"> </w:t>
+      </w:r>
+      <w:r>
+        <w:t xml:space="preserve">mobility effects</w:t>
+      </w:r>
+      <w:r>
+        <w:t xml:space="preserve"> </w:t>
+      </w:r>
+      <w:r>
+        <w:t xml:space="preserve">(Le Grand and Tåhlin 2002)</w:t>
+      </w:r>
+      <w:r>
+        <w:t xml:space="preserve">, and so we controls for occupational differences (IXILPJB8) in mobility as well as the effects of occupational mobility on wages.</w:t>
+      </w:r>
+      <w:r>
+        <w:t xml:space="preserve"> </w:t>
+      </w:r>
+      <w:r>
+        <w:t xml:space="preserve">By</w:t>
+      </w:r>
+      <w:r>
+        <w:t xml:space="preserve"> </w:t>
+      </w:r>
+      <w:r>
+        <w:t xml:space="preserve">“</w:t>
+      </w:r>
+      <w:r>
+        <w:t xml:space="preserve">pure mobility effect</w:t>
+      </w:r>
+      <w:r>
+        <w:t xml:space="preserve">”</w:t>
+      </w:r>
+      <w:r>
+        <w:t xml:space="preserve"> </w:t>
+      </w:r>
+      <w:r>
+        <w:t xml:space="preserve">we mean the change of jobs between and within firms while remaining in the same occupation</w:t>
+      </w:r>
+      <w:r>
+        <w:t xml:space="preserve"> </w:t>
+      </w:r>
+      <w:r>
+        <w:t xml:space="preserve">(Le Grand and Tåhlin 2002)</w:t>
+      </w:r>
+      <w:r>
+        <w:t xml:space="preserve">.</w:t>
+      </w:r>
+      <w:r>
+        <w:t xml:space="preserve"> </w:t>
+      </w:r>
+      <w:r>
+        <w:t xml:space="preserve">Finally we consider whether respondents hold supervisory positions within the same occupation (IXPRISUB), in an effort to avoid changes in responsibility within the same role.</w:t>
+      </w:r>
     </w:p>
     <w:p>
       <w:pPr>
@@ -1674,7 +1746,1108 @@
         <w:pStyle w:val="FirstParagraph"/>
       </w:pPr>
       <w:r>
-        <w:t xml:space="preserve">We focus only on those who are in employment and</w:t>
+        <w:t xml:space="preserve">We will consider two sets of models throughout the article.</w:t>
+      </w:r>
+      <w:r>
+        <w:t xml:space="preserve"> </w:t>
+      </w:r>
+      <w:r>
+        <w:t xml:space="preserve">The first predicts the likelihood of promotion or firm exit, relative to staying in the same job with the same employer.</w:t>
+      </w:r>
+      <w:r>
+        <w:t xml:space="preserve"> </w:t>
+      </w:r>
+      <w:r>
+        <w:t xml:space="preserve">The second estimates the effects of job mobility on the log wages of respondents.</w:t>
+      </w:r>
+    </w:p>
+    <w:p>
+      <w:pPr>
+        <w:pStyle w:val="BodyText"/>
+      </w:pPr>
+      <w:r>
+        <w:t xml:space="preserve">Logistic regression</w:t>
+      </w:r>
+    </w:p>
+    <w:p>
+      <w:pPr>
+        <w:pStyle w:val="BodyText"/>
+      </w:pPr>
+      <m:oMathPara>
+        <m:oMathParaPr>
+          <m:jc m:val="center"/>
+        </m:oMathParaPr>
+        <m:oMath>
+          <m:r>
+            <m:t>L</m:t>
+          </m:r>
+          <m:r>
+            <m:t>=</m:t>
+          </m:r>
+          <m:sSub>
+            <m:e>
+              <m:r>
+                <m:rPr>
+                  <m:sty m:val="p"/>
+                </m:rPr>
+                <m:t>log</m:t>
+              </m:r>
+            </m:e>
+            <m:sub>
+              <m:r>
+                <m:t>b</m:t>
+              </m:r>
+            </m:sub>
+          </m:sSub>
+          <m:r>
+            <m:t>(</m:t>
+          </m:r>
+          <m:f>
+            <m:fPr>
+              <m:type m:val="bar"/>
+            </m:fPr>
+            <m:num>
+              <m:r>
+                <m:t>p</m:t>
+              </m:r>
+            </m:num>
+            <m:den>
+              <m:r>
+                <m:t>1</m:t>
+              </m:r>
+              <m:r>
+                <m:t>−</m:t>
+              </m:r>
+              <m:r>
+                <m:t>p</m:t>
+              </m:r>
+            </m:den>
+          </m:f>
+          <m:r>
+            <m:t>)</m:t>
+          </m:r>
+          <m:r>
+            <m:t>=</m:t>
+          </m:r>
+          <m:sSub>
+            <m:e>
+              <m:r>
+                <m:t>β</m:t>
+              </m:r>
+            </m:e>
+            <m:sub>
+              <m:r>
+                <m:t>0</m:t>
+              </m:r>
+            </m:sub>
+          </m:sSub>
+          <m:r>
+            <m:t>+</m:t>
+          </m:r>
+          <m:sSub>
+            <m:e>
+              <m:r>
+                <m:t>β</m:t>
+              </m:r>
+            </m:e>
+            <m:sub>
+              <m:r>
+                <m:t>1</m:t>
+              </m:r>
+            </m:sub>
+          </m:sSub>
+          <m:sSub>
+            <m:e>
+              <m:r>
+                <m:t>x</m:t>
+              </m:r>
+            </m:e>
+            <m:sub>
+              <m:r>
+                <m:t>1</m:t>
+              </m:r>
+            </m:sub>
+          </m:sSub>
+          <m:r>
+            <m:t>+</m:t>
+          </m:r>
+          <m:sSub>
+            <m:e>
+              <m:r>
+                <m:t>β</m:t>
+              </m:r>
+            </m:e>
+            <m:sub>
+              <m:r>
+                <m:t>2</m:t>
+              </m:r>
+            </m:sub>
+          </m:sSub>
+          <m:sSub>
+            <m:e>
+              <m:r>
+                <m:t>x</m:t>
+              </m:r>
+            </m:e>
+            <m:sub>
+              <m:r>
+                <m:t>2</m:t>
+              </m:r>
+            </m:sub>
+          </m:sSub>
+        </m:oMath>
+      </m:oMathPara>
+    </w:p>
+    <w:p>
+      <w:pPr>
+        <w:pStyle w:val="FirstParagraph"/>
+      </w:pPr>
+      <w:r>
+        <w:t xml:space="preserve">In order to estimate the predicted effect of moving on wages we will turn to fixed effects linear regression.</w:t>
+      </w:r>
+      <w:r>
+        <w:t xml:space="preserve"> </w:t>
+      </w:r>
+      <w:r>
+        <w:t xml:space="preserve">We can think of a model that predicts wages as having two error-terms, one specific to individual</w:t>
+      </w:r>
+      <w:r>
+        <w:t xml:space="preserve"> </w:t>
+      </w:r>
+      <m:oMath>
+        <m:r>
+          <m:t>i</m:t>
+        </m:r>
+      </m:oMath>
+      <w:r>
+        <w:t xml:space="preserve"> </w:t>
+      </w:r>
+      <w:r>
+        <w:t xml:space="preserve">which does not vary over time</w:t>
+      </w:r>
+      <w:r>
+        <w:t xml:space="preserve"> </w:t>
+      </w:r>
+      <m:oMath>
+        <m:r>
+          <m:t>t</m:t>
+        </m:r>
+      </m:oMath>
+      <w:r>
+        <w:t xml:space="preserve">, and one which varies over</w:t>
+      </w:r>
+      <w:r>
+        <w:t xml:space="preserve"> </w:t>
+      </w:r>
+      <m:oMath>
+        <m:r>
+          <m:t>i</m:t>
+        </m:r>
+      </m:oMath>
+      <w:r>
+        <w:t xml:space="preserve"> </w:t>
+      </w:r>
+      <w:r>
+        <w:t xml:space="preserve">and</w:t>
+      </w:r>
+      <w:r>
+        <w:t xml:space="preserve"> </w:t>
+      </w:r>
+      <m:oMath>
+        <m:r>
+          <m:t>t</m:t>
+        </m:r>
+      </m:oMath>
+      <w:r>
+        <w:t xml:space="preserve"> </w:t>
+      </w:r>
+      <w:r>
+        <w:t xml:space="preserve">(Longhi and Nandi 2014; Rabe-Hesketh and Skrondal 2008)</w:t>
+      </w:r>
+      <w:r>
+        <w:t xml:space="preserve">.</w:t>
+      </w:r>
+      <w:r>
+        <w:t xml:space="preserve"> </w:t>
+      </w:r>
+      <w:r>
+        <w:t xml:space="preserve">The resulting model is listed below.</w:t>
+      </w:r>
+    </w:p>
+    <w:p>
+      <w:pPr>
+        <w:pStyle w:val="BodyText"/>
+      </w:pPr>
+      <m:oMathPara>
+        <m:oMathParaPr>
+          <m:jc m:val="center"/>
+        </m:oMathParaPr>
+        <m:oMath>
+          <m:sSubSup>
+            <m:e>
+              <m:r>
+                <m:t>y</m:t>
+              </m:r>
+            </m:e>
+            <m:sub>
+              <m:r>
+                <m:t>i</m:t>
+              </m:r>
+              <m:r>
+                <m:t>t</m:t>
+              </m:r>
+            </m:sub>
+            <m:sup>
+              <m:r>
+                <m:t>*</m:t>
+              </m:r>
+            </m:sup>
+          </m:sSubSup>
+          <m:r>
+            <m:t>=</m:t>
+          </m:r>
+          <m:sSub>
+            <m:e>
+              <m:r>
+                <m:t>β</m:t>
+              </m:r>
+            </m:e>
+            <m:sub>
+              <m:r>
+                <m:t>1</m:t>
+              </m:r>
+            </m:sub>
+          </m:sSub>
+          <m:sSub>
+            <m:e>
+              <m:r>
+                <m:t>X</m:t>
+              </m:r>
+            </m:e>
+            <m:sub>
+              <m:r>
+                <m:t>1</m:t>
+              </m:r>
+              <m:r>
+                <m:t>i</m:t>
+              </m:r>
+              <m:r>
+                <m:t>t</m:t>
+              </m:r>
+            </m:sub>
+          </m:sSub>
+          <m:r>
+            <m:t>+</m:t>
+          </m:r>
+          <m:sSub>
+            <m:e>
+              <m:r>
+                <m:t>β</m:t>
+              </m:r>
+            </m:e>
+            <m:sub>
+              <m:r>
+                <m:t>2</m:t>
+              </m:r>
+            </m:sub>
+          </m:sSub>
+          <m:sSub>
+            <m:e>
+              <m:r>
+                <m:t>X</m:t>
+              </m:r>
+            </m:e>
+            <m:sub>
+              <m:r>
+                <m:t>2</m:t>
+              </m:r>
+              <m:r>
+                <m:t>i</m:t>
+              </m:r>
+              <m:r>
+                <m:t>t</m:t>
+              </m:r>
+            </m:sub>
+          </m:sSub>
+          <m:r>
+            <m:t>+</m:t>
+          </m:r>
+          <m:r>
+            <m:t>.</m:t>
+          </m:r>
+          <m:r>
+            <m:t>.</m:t>
+          </m:r>
+          <m:r>
+            <m:t>.</m:t>
+          </m:r>
+          <m:r>
+            <m:t>+</m:t>
+          </m:r>
+          <m:sSub>
+            <m:e>
+              <m:r>
+                <m:t>β</m:t>
+              </m:r>
+            </m:e>
+            <m:sub>
+              <m:r>
+                <m:t>n</m:t>
+              </m:r>
+            </m:sub>
+          </m:sSub>
+          <m:sSub>
+            <m:e>
+              <m:r>
+                <m:t>X</m:t>
+              </m:r>
+            </m:e>
+            <m:sub>
+              <m:r>
+                <m:t>n</m:t>
+              </m:r>
+              <m:r>
+                <m:t>i</m:t>
+              </m:r>
+              <m:r>
+                <m:t>t</m:t>
+              </m:r>
+            </m:sub>
+          </m:sSub>
+          <m:r>
+            <m:t>+</m:t>
+          </m:r>
+          <m:sSub>
+            <m:e>
+              <m:r>
+                <m:t>α</m:t>
+              </m:r>
+            </m:e>
+            <m:sub>
+              <m:r>
+                <m:t>i</m:t>
+              </m:r>
+            </m:sub>
+          </m:sSub>
+          <m:r>
+            <m:t>+</m:t>
+          </m:r>
+          <m:sSub>
+            <m:e>
+              <m:r>
+                <m:t>u</m:t>
+              </m:r>
+            </m:e>
+            <m:sub>
+              <m:r>
+                <m:t>i</m:t>
+              </m:r>
+              <m:r>
+                <m:t>t</m:t>
+              </m:r>
+            </m:sub>
+          </m:sSub>
+        </m:oMath>
+      </m:oMathPara>
+    </w:p>
+    <w:p>
+      <w:pPr>
+        <w:pStyle w:val="FirstParagraph"/>
+      </w:pPr>
+      <w:r>
+        <w:t xml:space="preserve">The resulting model predicts wages</w:t>
+      </w:r>
+      <w:r>
+        <w:t xml:space="preserve"> </w:t>
+      </w:r>
+      <m:oMath>
+        <m:r>
+          <m:t>(</m:t>
+        </m:r>
+        <m:sSub>
+          <m:e>
+            <m:r>
+              <m:t>y</m:t>
+            </m:r>
+          </m:e>
+          <m:sub>
+            <m:r>
+              <m:t>i</m:t>
+            </m:r>
+            <m:r>
+              <m:t>t</m:t>
+            </m:r>
+          </m:sub>
+        </m:sSub>
+        <m:r>
+          <m:t>)</m:t>
+        </m:r>
+      </m:oMath>
+      <w:r>
+        <w:t xml:space="preserve"> </w:t>
+      </w:r>
+      <w:r>
+        <w:t xml:space="preserve">for individual</w:t>
+      </w:r>
+      <w:r>
+        <w:t xml:space="preserve"> </w:t>
+      </w:r>
+      <m:oMath>
+        <m:r>
+          <m:t>i</m:t>
+        </m:r>
+      </m:oMath>
+      <w:r>
+        <w:t xml:space="preserve"> </w:t>
+      </w:r>
+      <w:r>
+        <w:t xml:space="preserve">at time</w:t>
+      </w:r>
+      <w:r>
+        <w:t xml:space="preserve"> </w:t>
+      </w:r>
+      <m:oMath>
+        <m:r>
+          <m:t>t</m:t>
+        </m:r>
+      </m:oMath>
+      <w:r>
+        <w:t xml:space="preserve">, given the estimated effect</w:t>
+      </w:r>
+      <w:r>
+        <w:t xml:space="preserve"> </w:t>
+      </w:r>
+      <m:oMath>
+        <m:r>
+          <m:t>(</m:t>
+        </m:r>
+        <m:sSub>
+          <m:e>
+            <m:r>
+              <m:t>β</m:t>
+            </m:r>
+          </m:e>
+          <m:sub>
+            <m:r>
+              <m:t>n</m:t>
+            </m:r>
+          </m:sub>
+        </m:sSub>
+        <m:r>
+          <m:t>)</m:t>
+        </m:r>
+      </m:oMath>
+      <w:r>
+        <w:t xml:space="preserve"> </w:t>
+      </w:r>
+      <w:r>
+        <w:t xml:space="preserve">of each control</w:t>
+      </w:r>
+      <w:r>
+        <w:t xml:space="preserve"> </w:t>
+      </w:r>
+      <m:oMath>
+        <m:r>
+          <m:t>(</m:t>
+        </m:r>
+        <m:sSub>
+          <m:e>
+            <m:r>
+              <m:t>x</m:t>
+            </m:r>
+          </m:e>
+          <m:sub>
+            <m:r>
+              <m:t>n</m:t>
+            </m:r>
+            <m:r>
+              <m:t>i</m:t>
+            </m:r>
+            <m:r>
+              <m:t>t</m:t>
+            </m:r>
+          </m:sub>
+        </m:sSub>
+        <m:r>
+          <m:t>)</m:t>
+        </m:r>
+      </m:oMath>
+      <w:r>
+        <w:t xml:space="preserve">, and two error terms; one varying between individuals</w:t>
+      </w:r>
+      <w:r>
+        <w:t xml:space="preserve"> </w:t>
+      </w:r>
+      <m:oMath>
+        <m:r>
+          <m:t>(</m:t>
+        </m:r>
+        <m:sSub>
+          <m:e>
+            <m:r>
+              <m:t>α</m:t>
+            </m:r>
+          </m:e>
+          <m:sub>
+            <m:r>
+              <m:t>i</m:t>
+            </m:r>
+          </m:sub>
+        </m:sSub>
+        <m:r>
+          <m:t>)</m:t>
+        </m:r>
+      </m:oMath>
+      <w:r>
+        <w:t xml:space="preserve">, and one varying between and within individuals</w:t>
+      </w:r>
+      <w:r>
+        <w:t xml:space="preserve"> </w:t>
+      </w:r>
+      <m:oMath>
+        <m:r>
+          <m:t>(</m:t>
+        </m:r>
+        <m:sSub>
+          <m:e>
+            <m:r>
+              <m:t>u</m:t>
+            </m:r>
+          </m:e>
+          <m:sub>
+            <m:r>
+              <m:t>i</m:t>
+            </m:r>
+            <m:r>
+              <m:t>t</m:t>
+            </m:r>
+          </m:sub>
+        </m:sSub>
+        <m:r>
+          <m:t>)</m:t>
+        </m:r>
+      </m:oMath>
+      <w:r>
+        <w:t xml:space="preserve">.</w:t>
+      </w:r>
+      <w:r>
+        <w:t xml:space="preserve"> </w:t>
+      </w:r>
+      <w:r>
+        <w:t xml:space="preserve">However, we are interested mostly in the effects of mobility within individuals.</w:t>
+      </w:r>
+      <w:r>
+        <w:t xml:space="preserve"> </w:t>
+      </w:r>
+      <w:r>
+        <w:t xml:space="preserve">Since mobility is not a random process personal, time-fixed, error terms of respondents</w:t>
+      </w:r>
+      <w:r>
+        <w:t xml:space="preserve"> </w:t>
+      </w:r>
+      <m:oMath>
+        <m:r>
+          <m:t>(</m:t>
+        </m:r>
+        <m:sSub>
+          <m:e>
+            <m:r>
+              <m:t>α</m:t>
+            </m:r>
+          </m:e>
+          <m:sub>
+            <m:r>
+              <m:t>i</m:t>
+            </m:r>
+          </m:sub>
+        </m:sSub>
+        <m:r>
+          <m:t>)</m:t>
+        </m:r>
+      </m:oMath>
+      <w:r>
+        <w:t xml:space="preserve">, things like motivation, upbringing, or self-sufficiency for example, will likely correlate with a person’s chance of exiting a firm or taking a promotion.</w:t>
+      </w:r>
+      <w:r>
+        <w:t xml:space="preserve"> </w:t>
+      </w:r>
+      <w:r>
+        <w:t xml:space="preserve">We can remove their inluence on mobility using a</w:t>
+      </w:r>
+      <w:r>
+        <w:t xml:space="preserve"> </w:t>
+      </w:r>
+      <w:r>
+        <w:t xml:space="preserve">“</w:t>
+      </w:r>
+      <w:r>
+        <w:t xml:space="preserve">within-estimator</w:t>
+      </w:r>
+      <w:r>
+        <w:t xml:space="preserve">”</w:t>
+      </w:r>
+      <w:r>
+        <w:t xml:space="preserve">, by subtracting each terms from its cluster mean</w:t>
+      </w:r>
+      <w:r>
+        <w:t xml:space="preserve"> </w:t>
+      </w:r>
+      <w:r>
+        <w:t xml:space="preserve">(Longhi and Nandi 2014; Rabe-Hesketh and Skrondal 2008; Allison 2009)</w:t>
+      </w:r>
+      <w:r>
+        <w:t xml:space="preserve">.</w:t>
+      </w:r>
+      <w:r>
+        <w:t xml:space="preserve"> </w:t>
+      </w:r>
+      <w:r>
+        <w:t xml:space="preserve">This formula is listed below.</w:t>
+      </w:r>
+    </w:p>
+    <w:p>
+      <w:pPr>
+        <w:pStyle w:val="BodyText"/>
+      </w:pPr>
+      <m:oMathPara>
+        <m:oMathParaPr>
+          <m:jc m:val="center"/>
+        </m:oMathParaPr>
+        <m:oMath>
+          <m:sSub>
+            <m:e>
+              <m:r>
+                <m:t>y</m:t>
+              </m:r>
+            </m:e>
+            <m:sub>
+              <m:r>
+                <m:t>i</m:t>
+              </m:r>
+              <m:r>
+                <m:t>t</m:t>
+              </m:r>
+            </m:sub>
+          </m:sSub>
+          <m:r>
+            <m:t>−</m:t>
+          </m:r>
+          <m:bar>
+            <m:barPr>
+              <m:pos m:val="top"/>
+            </m:barPr>
+            <m:e>
+              <m:sSub>
+                <m:e>
+                  <m:r>
+                    <m:t>y</m:t>
+                  </m:r>
+                </m:e>
+                <m:sub>
+                  <m:r>
+                    <m:t>i</m:t>
+                  </m:r>
+                </m:sub>
+              </m:sSub>
+            </m:e>
+          </m:bar>
+          <m:r>
+            <m:t>=</m:t>
+          </m:r>
+          <m:r>
+            <m:t>β</m:t>
+          </m:r>
+          <m:r>
+            <m:t>(</m:t>
+          </m:r>
+          <m:sSub>
+            <m:e>
+              <m:r>
+                <m:t>X</m:t>
+              </m:r>
+            </m:e>
+            <m:sub>
+              <m:r>
+                <m:t>i</m:t>
+              </m:r>
+              <m:r>
+                <m:t>t</m:t>
+              </m:r>
+            </m:sub>
+          </m:sSub>
+          <m:r>
+            <m:t>−</m:t>
+          </m:r>
+          <m:bar>
+            <m:barPr>
+              <m:pos m:val="top"/>
+            </m:barPr>
+            <m:e>
+              <m:sSub>
+                <m:e>
+                  <m:r>
+                    <m:t>X</m:t>
+                  </m:r>
+                </m:e>
+                <m:sub>
+                  <m:r>
+                    <m:t>i</m:t>
+                  </m:r>
+                </m:sub>
+              </m:sSub>
+            </m:e>
+          </m:bar>
+          <m:r>
+            <m:t>)</m:t>
+          </m:r>
+          <m:r>
+            <m:t>+</m:t>
+          </m:r>
+          <m:r>
+            <m:t>(</m:t>
+          </m:r>
+          <m:sSub>
+            <m:e>
+              <m:r>
+                <m:t>α</m:t>
+              </m:r>
+            </m:e>
+            <m:sub>
+              <m:r>
+                <m:t>i</m:t>
+              </m:r>
+            </m:sub>
+          </m:sSub>
+          <m:r>
+            <m:t>−</m:t>
+          </m:r>
+          <m:bar>
+            <m:barPr>
+              <m:pos m:val="top"/>
+            </m:barPr>
+            <m:e>
+              <m:sSub>
+                <m:e>
+                  <m:r>
+                    <m:t>α</m:t>
+                  </m:r>
+                </m:e>
+                <m:sub>
+                  <m:r>
+                    <m:t>i</m:t>
+                  </m:r>
+                </m:sub>
+              </m:sSub>
+            </m:e>
+          </m:bar>
+          <m:r>
+            <m:t>)</m:t>
+          </m:r>
+          <m:r>
+            <m:t>+</m:t>
+          </m:r>
+          <m:r>
+            <m:t>(</m:t>
+          </m:r>
+          <m:sSub>
+            <m:e>
+              <m:r>
+                <m:t>u</m:t>
+              </m:r>
+            </m:e>
+            <m:sub>
+              <m:r>
+                <m:t>i</m:t>
+              </m:r>
+              <m:r>
+                <m:t>t</m:t>
+              </m:r>
+            </m:sub>
+          </m:sSub>
+          <m:r>
+            <m:t>−</m:t>
+          </m:r>
+          <m:bar>
+            <m:barPr>
+              <m:pos m:val="top"/>
+            </m:barPr>
+            <m:e>
+              <m:sSub>
+                <m:e>
+                  <m:r>
+                    <m:t>u</m:t>
+                  </m:r>
+                </m:e>
+                <m:sub>
+                  <m:r>
+                    <m:t>i</m:t>
+                  </m:r>
+                </m:sub>
+              </m:sSub>
+            </m:e>
+          </m:bar>
+          <m:r>
+            <m:t>)</m:t>
+          </m:r>
+        </m:oMath>
+      </m:oMathPara>
+    </w:p>
+    <w:p>
+      <w:pPr>
+        <w:pStyle w:val="FirstParagraph"/>
+      </w:pPr>
+      <w:r>
+        <w:t xml:space="preserve">This approach models average deviation in wages</w:t>
+      </w:r>
+      <w:r>
+        <w:t xml:space="preserve"> </w:t>
+      </w:r>
+      <m:oMath>
+        <m:r>
+          <m:t>(</m:t>
+        </m:r>
+        <m:sSub>
+          <m:e>
+            <m:r>
+              <m:t>y</m:t>
+            </m:r>
+          </m:e>
+          <m:sub>
+            <m:r>
+              <m:t>i</m:t>
+            </m:r>
+            <m:r>
+              <m:t>t</m:t>
+            </m:r>
+          </m:sub>
+        </m:sSub>
+        <m:r>
+          <m:t>−</m:t>
+        </m:r>
+        <m:bar>
+          <m:barPr>
+            <m:pos m:val="top"/>
+          </m:barPr>
+          <m:e>
+            <m:sSub>
+              <m:e>
+                <m:r>
+                  <m:t>y</m:t>
+                </m:r>
+              </m:e>
+              <m:sub>
+                <m:r>
+                  <m:t>i</m:t>
+                </m:r>
+              </m:sub>
+            </m:sSub>
+          </m:e>
+        </m:bar>
+        <m:r>
+          <m:t>)</m:t>
+        </m:r>
+      </m:oMath>
+      <w:r>
+        <w:t xml:space="preserve"> </w:t>
+      </w:r>
+      <w:r>
+        <w:t xml:space="preserve">for individual</w:t>
+      </w:r>
+      <w:r>
+        <w:t xml:space="preserve"> </w:t>
+      </w:r>
+      <m:oMath>
+        <m:r>
+          <m:t>i</m:t>
+        </m:r>
+      </m:oMath>
+      <w:r>
+        <w:t xml:space="preserve"> </w:t>
+      </w:r>
+      <w:r>
+        <w:t xml:space="preserve">at a given time</w:t>
+      </w:r>
+      <w:r>
+        <w:t xml:space="preserve"> </w:t>
+      </w:r>
+      <m:oMath>
+        <m:r>
+          <m:t>t</m:t>
+        </m:r>
+      </m:oMath>
+      <w:r>
+        <w:t xml:space="preserve">.</w:t>
+      </w:r>
+      <w:r>
+        <w:t xml:space="preserve"> </w:t>
+      </w:r>
+      <w:r>
+        <w:t xml:space="preserve">The model also considers person specific deviations from a set of controls, which include job mobility</w:t>
+      </w:r>
+      <w:r>
+        <w:t xml:space="preserve"> </w:t>
+      </w:r>
+      <m:oMath>
+        <m:r>
+          <m:t>β</m:t>
+        </m:r>
+        <m:r>
+          <m:t>(</m:t>
+        </m:r>
+        <m:sSub>
+          <m:e>
+            <m:r>
+              <m:t>X</m:t>
+            </m:r>
+          </m:e>
+          <m:sub>
+            <m:r>
+              <m:t>i</m:t>
+            </m:r>
+            <m:r>
+              <m:t>t</m:t>
+            </m:r>
+          </m:sub>
+        </m:sSub>
+        <m:r>
+          <m:t>−</m:t>
+        </m:r>
+        <m:bar>
+          <m:barPr>
+            <m:pos m:val="top"/>
+          </m:barPr>
+          <m:e>
+            <m:sSub>
+              <m:e>
+                <m:r>
+                  <m:t>X</m:t>
+                </m:r>
+              </m:e>
+              <m:sub>
+                <m:r>
+                  <m:t>i</m:t>
+                </m:r>
+              </m:sub>
+            </m:sSub>
+          </m:e>
+        </m:bar>
+        <m:r>
+          <m:t>)</m:t>
+        </m:r>
+      </m:oMath>
+      <w:r>
+        <w:t xml:space="preserve">.</w:t>
+      </w:r>
+      <w:r>
+        <w:t xml:space="preserve"> </w:t>
+      </w:r>
+      <w:r>
+        <w:t xml:space="preserve">Importantly, the model omits the influence of person-specific errors like motivation or upbringing, and avoids individual heterogeneity tied to job mobility</w:t>
+      </w:r>
+      <w:r>
+        <w:t xml:space="preserve"> </w:t>
+      </w:r>
+      <m:oMath>
+        <m:r>
+          <m:t>(</m:t>
+        </m:r>
+        <m:sSub>
+          <m:e>
+            <m:r>
+              <m:t>α</m:t>
+            </m:r>
+          </m:e>
+          <m:sub>
+            <m:r>
+              <m:t>i</m:t>
+            </m:r>
+          </m:sub>
+        </m:sSub>
+        <m:r>
+          <m:t>−</m:t>
+        </m:r>
+        <m:bar>
+          <m:barPr>
+            <m:pos m:val="top"/>
+          </m:barPr>
+          <m:e>
+            <m:sSub>
+              <m:e>
+                <m:r>
+                  <m:t>α</m:t>
+                </m:r>
+              </m:e>
+              <m:sub>
+                <m:r>
+                  <m:t>i</m:t>
+                </m:r>
+              </m:sub>
+            </m:sSub>
+          </m:e>
+        </m:bar>
+        <m:r>
+          <m:t>)</m:t>
+        </m:r>
+      </m:oMath>
+      <w:r>
+        <w:t xml:space="preserve">.</w:t>
+      </w:r>
+      <w:r>
+        <w:t xml:space="preserve"> </w:t>
+      </w:r>
+      <w:r>
+        <w:t xml:space="preserve">The remaining level-2 errors are tied to differences over time that are not person-specific</w:t>
+      </w:r>
+      <w:r>
+        <w:t xml:space="preserve"> </w:t>
+      </w:r>
+      <m:oMath>
+        <m:r>
+          <m:t>(</m:t>
+        </m:r>
+        <m:sSub>
+          <m:e>
+            <m:r>
+              <m:t>u</m:t>
+            </m:r>
+          </m:e>
+          <m:sub>
+            <m:r>
+              <m:t>i</m:t>
+            </m:r>
+            <m:r>
+              <m:t>t</m:t>
+            </m:r>
+          </m:sub>
+        </m:sSub>
+        <m:r>
+          <m:t>−</m:t>
+        </m:r>
+        <m:bar>
+          <m:barPr>
+            <m:pos m:val="top"/>
+          </m:barPr>
+          <m:e>
+            <m:sSub>
+              <m:e>
+                <m:r>
+                  <m:t>u</m:t>
+                </m:r>
+              </m:e>
+              <m:sub>
+                <m:r>
+                  <m:t>i</m:t>
+                </m:r>
+              </m:sub>
+            </m:sSub>
+          </m:e>
+        </m:bar>
+        <m:r>
+          <m:t>)</m:t>
+        </m:r>
+      </m:oMath>
+      <w:r>
+        <w:t xml:space="preserve">.</w:t>
       </w:r>
     </w:p>
     <w:p>
@@ -5943,8 +7116,30 @@
       </w:r>
       <w:bookmarkEnd w:id="41"/>
     </w:p>
-    <w:bookmarkStart w:id="68" w:name="refs"/>
-    <w:bookmarkStart w:id="42" w:name="ref-blau1981race"/>
+    <w:bookmarkStart w:id="72" w:name="refs"/>
+    <w:bookmarkStart w:id="42" w:name="ref-allison2009fixed"/>
+    <w:p>
+      <w:pPr>
+        <w:pStyle w:val="Bibliography"/>
+      </w:pPr>
+      <w:r>
+        <w:t xml:space="preserve">Allison, Paul D. 2009.</w:t>
+      </w:r>
+      <w:r>
+        <w:t xml:space="preserve"> </w:t>
+      </w:r>
+      <w:r>
+        <w:rPr>
+          <w:i/>
+        </w:rPr>
+        <w:t xml:space="preserve">Fixed Effects Regression Models</w:t>
+      </w:r>
+      <w:r>
+        <w:t xml:space="preserve">. Vol. 160. SAGE publications.</w:t>
+      </w:r>
+    </w:p>
+    <w:bookmarkEnd w:id="42"/>
+    <w:bookmarkStart w:id="43" w:name="ref-blau1981race"/>
     <w:p>
       <w:pPr>
         <w:pStyle w:val="Bibliography"/>
@@ -5968,8 +7163,8 @@
         <w:t xml:space="preserve">34 (4): 563–77.</w:t>
       </w:r>
     </w:p>
-    <w:bookmarkEnd w:id="42"/>
-    <w:bookmarkStart w:id="43" w:name="ref-burdett1978theory"/>
+    <w:bookmarkEnd w:id="43"/>
+    <w:bookmarkStart w:id="44" w:name="ref-burdett1978theory"/>
     <w:p>
       <w:pPr>
         <w:pStyle w:val="Bibliography"/>
@@ -5993,8 +7188,8 @@
         <w:t xml:space="preserve">68 (1): 212–20.</w:t>
       </w:r>
     </w:p>
-    <w:bookmarkEnd w:id="43"/>
-    <w:bookmarkStart w:id="44" w:name="ref-cha2014job"/>
+    <w:bookmarkEnd w:id="44"/>
+    <w:bookmarkStart w:id="45" w:name="ref-cha2014job"/>
     <w:p>
       <w:pPr>
         <w:pStyle w:val="Bibliography"/>
@@ -6018,8 +7213,8 @@
         <w:t xml:space="preserve">1: 159.</w:t>
       </w:r>
     </w:p>
-    <w:bookmarkEnd w:id="44"/>
-    <w:bookmarkStart w:id="45" w:name="ref-clarke2000closure"/>
+    <w:bookmarkEnd w:id="45"/>
+    <w:bookmarkStart w:id="46" w:name="ref-clarke2000closure"/>
     <w:p>
       <w:pPr>
         <w:pStyle w:val="Bibliography"/>
@@ -6043,8 +7238,8 @@
         <w:t xml:space="preserve">2 (4): 483–504.</w:t>
       </w:r>
     </w:p>
-    <w:bookmarkEnd w:id="45"/>
-    <w:bookmarkStart w:id="46" w:name="ref-clarke2002market"/>
+    <w:bookmarkEnd w:id="46"/>
+    <w:bookmarkStart w:id="47" w:name="ref-clarke2002market"/>
     <w:p>
       <w:pPr>
         <w:pStyle w:val="Bibliography"/>
@@ -6068,8 +7263,8 @@
         <w:t xml:space="preserve">55 (4): 628–48.</w:t>
       </w:r>
     </w:p>
-    <w:bookmarkEnd w:id="46"/>
-    <w:bookmarkStart w:id="47" w:name="ref-fuller2008job"/>
+    <w:bookmarkEnd w:id="47"/>
+    <w:bookmarkStart w:id="48" w:name="ref-fuller2008job"/>
     <w:p>
       <w:pPr>
         <w:pStyle w:val="Bibliography"/>
@@ -6093,8 +7288,8 @@
         <w:t xml:space="preserve">73 (1): 158–83.</w:t>
       </w:r>
     </w:p>
-    <w:bookmarkEnd w:id="47"/>
-    <w:bookmarkStart w:id="48" w:name="ref-gerber2006dynamic"/>
+    <w:bookmarkEnd w:id="48"/>
+    <w:bookmarkStart w:id="49" w:name="ref-gerber2006dynamic"/>
     <w:p>
       <w:pPr>
         <w:pStyle w:val="Bibliography"/>
@@ -6118,8 +7313,8 @@
         <w:t xml:space="preserve">84 (4): 2047–75.</w:t>
       </w:r>
     </w:p>
-    <w:bookmarkEnd w:id="48"/>
-    <w:bookmarkStart w:id="49" w:name="ref-gesthuizen2009job"/>
+    <w:bookmarkEnd w:id="49"/>
+    <w:bookmarkStart w:id="50" w:name="ref-gesthuizen2009job"/>
     <w:p>
       <w:pPr>
         <w:pStyle w:val="Bibliography"/>
@@ -6140,8 +7335,8 @@
         <w:t xml:space="preserve">.</w:t>
       </w:r>
     </w:p>
-    <w:bookmarkEnd w:id="49"/>
-    <w:bookmarkStart w:id="50" w:name="ref-gesthuizen2008mismatching"/>
+    <w:bookmarkEnd w:id="50"/>
+    <w:bookmarkStart w:id="51" w:name="ref-gesthuizen2008mismatching"/>
     <w:p>
       <w:pPr>
         <w:pStyle w:val="Bibliography"/>
@@ -6165,8 +7360,8 @@
         <w:t xml:space="preserve">22 (3): 485–506.</w:t>
       </w:r>
     </w:p>
-    <w:bookmarkEnd w:id="50"/>
-    <w:bookmarkStart w:id="51" w:name="ref-hachen1988gender"/>
+    <w:bookmarkEnd w:id="51"/>
+    <w:bookmarkStart w:id="52" w:name="ref-hachen1988gender"/>
     <w:p>
       <w:pPr>
         <w:pStyle w:val="Bibliography"/>
@@ -6190,8 +7385,8 @@
         <w:t xml:space="preserve">17 (2): 93–116.</w:t>
       </w:r>
     </w:p>
-    <w:bookmarkEnd w:id="51"/>
-    <w:bookmarkStart w:id="52" w:name="ref-imf1991study"/>
+    <w:bookmarkEnd w:id="52"/>
+    <w:bookmarkStart w:id="53" w:name="ref-imf1991study"/>
     <w:p>
       <w:pPr>
         <w:pStyle w:val="Bibliography"/>
@@ -6215,8 +7410,8 @@
         <w:t xml:space="preserve">3 volumes.</w:t>
       </w:r>
     </w:p>
-    <w:bookmarkEnd w:id="52"/>
-    <w:bookmarkStart w:id="53" w:name="ref-kalleberg2001satisfied"/>
+    <w:bookmarkEnd w:id="53"/>
+    <w:bookmarkStart w:id="54" w:name="ref-kalleberg2001satisfied"/>
     <w:p>
       <w:pPr>
         <w:pStyle w:val="Bibliography"/>
@@ -6240,8 +7435,8 @@
         <w:t xml:space="preserve">28 (2): 183–209.</w:t>
       </w:r>
     </w:p>
-    <w:bookmarkEnd w:id="53"/>
-    <w:bookmarkStart w:id="54" w:name="ref-kalleberg1979sociology"/>
+    <w:bookmarkEnd w:id="54"/>
+    <w:bookmarkStart w:id="55" w:name="ref-kalleberg1979sociology"/>
     <w:p>
       <w:pPr>
         <w:pStyle w:val="Bibliography"/>
@@ -6265,8 +7460,8 @@
         <w:t xml:space="preserve">5 (1): 351–79.</w:t>
       </w:r>
     </w:p>
-    <w:bookmarkEnd w:id="54"/>
-    <w:bookmarkStart w:id="55" w:name="ref-keith1995wage"/>
+    <w:bookmarkEnd w:id="55"/>
+    <w:bookmarkStart w:id="56" w:name="ref-keith1995wage"/>
     <w:p>
       <w:pPr>
         <w:pStyle w:val="Bibliography"/>
@@ -6290,8 +7485,8 @@
         <w:t xml:space="preserve">49 (1): 121–37.</w:t>
       </w:r>
     </w:p>
-    <w:bookmarkEnd w:id="55"/>
-    <w:bookmarkStart w:id="56" w:name="ref-keith1997job"/>
+    <w:bookmarkEnd w:id="56"/>
+    <w:bookmarkStart w:id="57" w:name="ref-keith1997job"/>
     <w:p>
       <w:pPr>
         <w:pStyle w:val="Bibliography"/>
@@ -6315,8 +7510,8 @@
         <w:t xml:space="preserve">35 (2): 320–33.</w:t>
       </w:r>
     </w:p>
-    <w:bookmarkEnd w:id="56"/>
-    <w:bookmarkStart w:id="57" w:name="ref-keith1999returns"/>
+    <w:bookmarkEnd w:id="57"/>
+    <w:bookmarkStart w:id="58" w:name="ref-keith1999returns"/>
     <w:p>
       <w:pPr>
         <w:pStyle w:val="Bibliography"/>
@@ -6340,8 +7535,8 @@
         <w:t xml:space="preserve">52 (3): 460–77.</w:t>
       </w:r>
     </w:p>
-    <w:bookmarkEnd w:id="57"/>
-    <w:bookmarkStart w:id="58" w:name="ref-kozyreva2016data"/>
+    <w:bookmarkEnd w:id="58"/>
+    <w:bookmarkStart w:id="59" w:name="ref-kozyreva2016data"/>
     <w:p>
       <w:pPr>
         <w:pStyle w:val="Bibliography"/>
@@ -6365,8 +7560,8 @@
         <w:t xml:space="preserve">45 (2): 395–401.</w:t>
       </w:r>
     </w:p>
-    <w:bookmarkEnd w:id="58"/>
-    <w:bookmarkStart w:id="59" w:name="ref-kozyreva2015economic"/>
+    <w:bookmarkEnd w:id="59"/>
+    <w:bookmarkStart w:id="60" w:name="ref-kozyreva2015economic"/>
     <w:p>
       <w:pPr>
         <w:pStyle w:val="Bibliography"/>
@@ -6390,8 +7585,8 @@
         <w:t xml:space="preserve">23 (2): 293–98.</w:t>
       </w:r>
     </w:p>
-    <w:bookmarkEnd w:id="59"/>
-    <w:bookmarkStart w:id="60" w:name="ref-kronberg2013stay"/>
+    <w:bookmarkEnd w:id="60"/>
+    <w:bookmarkStart w:id="61" w:name="ref-kronberg2013stay"/>
     <w:p>
       <w:pPr>
         <w:pStyle w:val="Bibliography"/>
@@ -6415,8 +7610,77 @@
         <w:t xml:space="preserve">91 (4): 1117–46.</w:t>
       </w:r>
     </w:p>
-    <w:bookmarkEnd w:id="60"/>
-    <w:bookmarkStart w:id="61" w:name="ref-reichelt2017occupational"/>
+    <w:bookmarkEnd w:id="61"/>
+    <w:bookmarkStart w:id="62" w:name="ref-le2002job"/>
+    <w:p>
+      <w:pPr>
+        <w:pStyle w:val="Bibliography"/>
+      </w:pPr>
+      <w:r>
+        <w:t xml:space="preserve">Le Grand, Carl, and Michael Tåhlin. 2002. “Job Mobility and Earnings Growth.”</w:t>
+      </w:r>
+      <w:r>
+        <w:t xml:space="preserve"> </w:t>
+      </w:r>
+      <w:r>
+        <w:rPr>
+          <w:i/>
+        </w:rPr>
+        <w:t xml:space="preserve">European Sociological Review</w:t>
+      </w:r>
+      <w:r>
+        <w:t xml:space="preserve"> </w:t>
+      </w:r>
+      <w:r>
+        <w:t xml:space="preserve">18 (4): 381–400.</w:t>
+      </w:r>
+    </w:p>
+    <w:bookmarkEnd w:id="62"/>
+    <w:bookmarkStart w:id="63" w:name="ref-longhi2014practical"/>
+    <w:p>
+      <w:pPr>
+        <w:pStyle w:val="Bibliography"/>
+      </w:pPr>
+      <w:r>
+        <w:t xml:space="preserve">Longhi, Simonetta, and Alita Nandi. 2014.</w:t>
+      </w:r>
+      <w:r>
+        <w:t xml:space="preserve"> </w:t>
+      </w:r>
+      <w:r>
+        <w:rPr>
+          <w:i/>
+        </w:rPr>
+        <w:t xml:space="preserve">A Practical Guide to Using Panel Data</w:t>
+      </w:r>
+      <w:r>
+        <w:t xml:space="preserve">. Sage.</w:t>
+      </w:r>
+    </w:p>
+    <w:bookmarkEnd w:id="63"/>
+    <w:bookmarkStart w:id="64" w:name="ref-rabe2008multilevel"/>
+    <w:p>
+      <w:pPr>
+        <w:pStyle w:val="Bibliography"/>
+      </w:pPr>
+      <w:r>
+        <w:t xml:space="preserve">Rabe-Hesketh, Sophia, and Anders Skrondal. 2008.</w:t>
+      </w:r>
+      <w:r>
+        <w:t xml:space="preserve"> </w:t>
+      </w:r>
+      <w:r>
+        <w:rPr>
+          <w:i/>
+        </w:rPr>
+        <w:t xml:space="preserve">Multilevel and Longitudinal Modeling Using Stata</w:t>
+      </w:r>
+      <w:r>
+        <w:t xml:space="preserve">. STATA press.</w:t>
+      </w:r>
+    </w:p>
+    <w:bookmarkEnd w:id="64"/>
+    <w:bookmarkStart w:id="65" w:name="ref-reichelt2017occupational"/>
     <w:p>
       <w:pPr>
         <w:pStyle w:val="Bibliography"/>
@@ -6440,8 +7704,8 @@
         <w:t xml:space="preserve">95 (4): 1399–1426.</w:t>
       </w:r>
     </w:p>
-    <w:bookmarkEnd w:id="61"/>
-    <w:bookmarkStart w:id="62" w:name="ref-schmelzer2010consequences"/>
+    <w:bookmarkEnd w:id="65"/>
+    <w:bookmarkStart w:id="66" w:name="ref-schmelzer2010consequences"/>
     <w:p>
       <w:pPr>
         <w:pStyle w:val="Bibliography"/>
@@ -6465,8 +7729,8 @@
         <w:t xml:space="preserve">28 (1): 82–95.</w:t>
       </w:r>
     </w:p>
-    <w:bookmarkEnd w:id="62"/>
-    <w:bookmarkStart w:id="63" w:name="ref-schmelzer2012consequences"/>
+    <w:bookmarkEnd w:id="66"/>
+    <w:bookmarkStart w:id="67" w:name="ref-schmelzer2012consequences"/>
     <w:p>
       <w:pPr>
         <w:pStyle w:val="Bibliography"/>
@@ -6490,8 +7754,8 @@
         <w:t xml:space="preserve">28 (1): 82–95.</w:t>
       </w:r>
     </w:p>
-    <w:bookmarkEnd w:id="63"/>
-    <w:bookmarkStart w:id="64" w:name="ref-schmelzer2011consequences"/>
+    <w:bookmarkEnd w:id="67"/>
+    <w:bookmarkStart w:id="68" w:name="ref-schmelzer2011consequences"/>
     <w:p>
       <w:pPr>
         <w:pStyle w:val="Bibliography"/>
@@ -6515,8 +7779,8 @@
         <w:t xml:space="preserve">131 (2): 327.</w:t>
       </w:r>
     </w:p>
-    <w:bookmarkEnd w:id="64"/>
-    <w:bookmarkStart w:id="65" w:name="ref-sorensen1975structure"/>
+    <w:bookmarkEnd w:id="68"/>
+    <w:bookmarkStart w:id="69" w:name="ref-sorensen1975structure"/>
     <w:p>
       <w:pPr>
         <w:pStyle w:val="Bibliography"/>
@@ -6537,8 +7801,8 @@
         <w:t xml:space="preserve">, 456–71.</w:t>
       </w:r>
     </w:p>
-    <w:bookmarkEnd w:id="65"/>
-    <w:bookmarkStart w:id="66" w:name="ref-sorensen1977structure"/>
+    <w:bookmarkEnd w:id="69"/>
+    <w:bookmarkStart w:id="70" w:name="ref-sorensen1977structure"/>
     <w:p>
       <w:pPr>
         <w:pStyle w:val="Bibliography"/>
@@ -6559,8 +7823,8 @@
         <w:t xml:space="preserve">, 965–78.</w:t>
       </w:r>
     </w:p>
-    <w:bookmarkEnd w:id="66"/>
-    <w:bookmarkStart w:id="67" w:name="ref-thurow1975generating"/>
+    <w:bookmarkEnd w:id="70"/>
+    <w:bookmarkStart w:id="71" w:name="ref-thurow1975generating"/>
     <w:p>
       <w:pPr>
         <w:pStyle w:val="Bibliography"/>
@@ -6581,8 +7845,8 @@
         <w:t xml:space="preserve">. Basic books.</w:t>
       </w:r>
     </w:p>
-    <w:bookmarkEnd w:id="67"/>
-    <w:bookmarkEnd w:id="68"/>
+    <w:bookmarkEnd w:id="71"/>
+    <w:bookmarkEnd w:id="72"/>
     <w:sectPr/>
   </w:body>
 </w:document>

</xml_diff>